<commit_message>
Choix des dimensions fonctionnel, documentation terminée
</commit_message>
<xml_diff>
--- a/Rapport.docx
+++ b/Rapport.docx
@@ -504,28 +504,13 @@
           <w:rFonts w:ascii="Times New Roman" w:hAnsi="Times New Roman" w:cs="Times New Roman"/>
           <w:highlight w:val="yellow"/>
         </w:rPr>
-        <w:t xml:space="preserve">Afin qu’une prise soit obligatoirement fait si elle est possible, </w:t>
-      </w:r>
-      <w:proofErr w:type="gramStart"/>
-      <w:r>
-        <w:rPr>
-          <w:rFonts w:ascii="Times New Roman" w:hAnsi="Times New Roman" w:cs="Times New Roman"/>
-          <w:highlight w:val="yellow"/>
-        </w:rPr>
-        <w:t>nous</w:t>
-      </w:r>
-      <w:r>
-        <w:rPr>
-          <w:rFonts w:ascii="Times New Roman" w:hAnsi="Times New Roman" w:cs="Times New Roman"/>
-        </w:rPr>
-        <w:t xml:space="preserve"> .</w:t>
-      </w:r>
-      <w:proofErr w:type="gramEnd"/>
-      <w:r>
-        <w:rPr>
-          <w:rFonts w:ascii="Times New Roman" w:hAnsi="Times New Roman" w:cs="Times New Roman"/>
-        </w:rPr>
-        <w:t xml:space="preserve"> (5) </w:t>
+        <w:t>Afin qu’une prise soit obligatoirement fait si elle est possible, nous</w:t>
+      </w:r>
+      <w:r>
+        <w:rPr>
+          <w:rFonts w:ascii="Times New Roman" w:hAnsi="Times New Roman" w:cs="Times New Roman"/>
+        </w:rPr>
+        <w:t xml:space="preserve"> . (5) </w:t>
       </w:r>
       <w:r>
         <w:rPr>
@@ -565,7 +550,19 @@
         <w:rPr>
           <w:rFonts w:ascii="Times New Roman" w:hAnsi="Times New Roman" w:cs="Times New Roman"/>
         </w:rPr>
-        <w:t xml:space="preserve"> a été ajouter à l’interface à l’aide de de classe Button de tkinter. Lorsqu’un utilisateur appuie sur ce bouton,</w:t>
+        <w:t xml:space="preserve"> a été ajouter à l’interface à l’aide de </w:t>
+      </w:r>
+      <w:r>
+        <w:rPr>
+          <w:rFonts w:ascii="Times New Roman" w:hAnsi="Times New Roman" w:cs="Times New Roman"/>
+        </w:rPr>
+        <w:t>la</w:t>
+      </w:r>
+      <w:r>
+        <w:rPr>
+          <w:rFonts w:ascii="Times New Roman" w:hAnsi="Times New Roman" w:cs="Times New Roman"/>
+        </w:rPr>
+        <w:t xml:space="preserve"> classe Button de tkinter. Lorsqu’un utilisateur appuie sur ce bouton,</w:t>
       </w:r>
       <w:r>
         <w:rPr>
@@ -639,7 +636,6 @@
         </w:rPr>
         <w:t xml:space="preserve">est aussi ajouté à l’interface afin de permettre à l’utilisateur de Quitter la partie. Ce bouton ne fait qu’effectuer la commande </w:t>
       </w:r>
-      <w:proofErr w:type="spellStart"/>
       <w:r>
         <w:rPr>
           <w:rFonts w:ascii="Times New Roman" w:hAnsi="Times New Roman" w:cs="Times New Roman"/>
@@ -648,7 +644,6 @@
         </w:rPr>
         <w:t>quit</w:t>
       </w:r>
-      <w:proofErr w:type="spellEnd"/>
       <w:r>
         <w:rPr>
           <w:rFonts w:ascii="Times New Roman" w:hAnsi="Times New Roman" w:cs="Times New Roman"/>

</xml_diff>

<commit_message>
PEP8 piece.py, damier.py et partie.py
</commit_message>
<xml_diff>
--- a/Rapport.docx
+++ b/Rapport.docx
@@ -1381,6 +1381,48 @@
         </w:rPr>
         <w:t xml:space="preserve">. </w:t>
       </w:r>
+      <w:r>
+        <w:rPr>
+          <w:rFonts w:ascii="Times New Roman" w:hAnsi="Times New Roman" w:cs="Times New Roman"/>
+        </w:rPr>
+        <w:t xml:space="preserve">Dans la méthode </w:t>
+      </w:r>
+      <w:proofErr w:type="spellStart"/>
+      <w:r>
+        <w:rPr>
+          <w:rFonts w:ascii="Times New Roman" w:hAnsi="Times New Roman" w:cs="Times New Roman"/>
+          <w:i/>
+          <w:iCs/>
+        </w:rPr>
+        <w:t>deplacer</w:t>
+      </w:r>
+      <w:proofErr w:type="spellEnd"/>
+      <w:r>
+        <w:rPr>
+          <w:rFonts w:ascii="Times New Roman" w:hAnsi="Times New Roman" w:cs="Times New Roman"/>
+        </w:rPr>
+        <w:t xml:space="preserve"> </w:t>
+      </w:r>
+      <w:r>
+        <w:rPr>
+          <w:rFonts w:ascii="Times New Roman" w:hAnsi="Times New Roman" w:cs="Times New Roman"/>
+        </w:rPr>
+        <w:t xml:space="preserve">de la classe </w:t>
+      </w:r>
+      <w:r>
+        <w:rPr>
+          <w:rFonts w:ascii="Times New Roman" w:hAnsi="Times New Roman" w:cs="Times New Roman"/>
+          <w:i/>
+          <w:iCs/>
+        </w:rPr>
+        <w:t xml:space="preserve">damier, </w:t>
+      </w:r>
+      <w:r>
+        <w:rPr>
+          <w:rFonts w:ascii="Times New Roman" w:hAnsi="Times New Roman" w:cs="Times New Roman"/>
+        </w:rPr>
+        <w:t xml:space="preserve">la ligne à laquelle un pion devient une reine a été modifiée. Initialement, cette ligne a été fixée à 7 tandis que maintenant elle n’est plus fixe et se modifie en conséquence du dimensionnement du damier. </w:t>
+      </w:r>
     </w:p>
     <w:p>
       <w:pPr>
@@ -1401,6 +1443,7 @@
         <w:rPr>
           <w:rFonts w:ascii="Times New Roman" w:hAnsi="Times New Roman" w:cs="Times New Roman"/>
         </w:rPr>
+        <w:lastRenderedPageBreak/>
         <w:t xml:space="preserve">De plus, afin de nous permettre un appui visuel lors de notre programmation, nous avons pris le choix de garder l’affichage que retournait initialement le code dans l’onglet </w:t>
       </w:r>
       <w:proofErr w:type="spellStart"/>
@@ -1417,14 +1460,7 @@
         <w:rPr>
           <w:rFonts w:ascii="Times New Roman" w:hAnsi="Times New Roman" w:cs="Times New Roman"/>
         </w:rPr>
-        <w:t xml:space="preserve"> de </w:t>
-      </w:r>
-      <w:r>
-        <w:rPr>
-          <w:rFonts w:ascii="Times New Roman" w:hAnsi="Times New Roman" w:cs="Times New Roman"/>
-        </w:rPr>
-        <w:lastRenderedPageBreak/>
-        <w:t xml:space="preserve">l’interface </w:t>
+        <w:t xml:space="preserve"> de l’interface </w:t>
       </w:r>
       <w:proofErr w:type="spellStart"/>
       <w:r>

</xml_diff>